<commit_message>
git con la tarea 4 entregada
</commit_message>
<xml_diff>
--- a/Tarea4_1/DOCS/Practica 1 RTOS.docx
+++ b/Tarea4_1/DOCS/Practica 1 RTOS.docx
@@ -1,6 +1,6 @@
 
 <file path=word/document.xml><?xml version="1.0" encoding="utf-8"?>
-<w:document xmlns:wpc="http://schemas.microsoft.com/office/word/2010/wordprocessingCanvas" xmlns:mc="http://schemas.openxmlformats.org/markup-compatibility/2006" xmlns:o="urn:schemas-microsoft-com:office:office" xmlns:r="http://schemas.openxmlformats.org/officeDocument/2006/relationships" xmlns:m="http://schemas.openxmlformats.org/officeDocument/2006/math" xmlns:v="urn:schemas-microsoft-com:vml" xmlns:wp14="http://schemas.microsoft.com/office/word/2010/wordprocessingDrawing" xmlns:wp="http://schemas.openxmlformats.org/drawingml/2006/wordprocessingDrawing" xmlns:w10="urn:schemas-microsoft-com:office:word" xmlns:w="http://schemas.openxmlformats.org/wordprocessingml/2006/main" xmlns:w14="http://schemas.microsoft.com/office/word/2010/wordml" xmlns:w15="http://schemas.microsoft.com/office/word/2012/wordml" xmlns:wpg="http://schemas.microsoft.com/office/word/2010/wordprocessingGroup" xmlns:wpi="http://schemas.microsoft.com/office/word/2010/wordprocessingInk" xmlns:wne="http://schemas.microsoft.com/office/word/2006/wordml" xmlns:wps="http://schemas.microsoft.com/office/word/2010/wordprocessingShape" mc:Ignorable="w14 w15 wp14">
+<w:document xmlns:wpc="http://schemas.microsoft.com/office/word/2010/wordprocessingCanvas" xmlns:cx="http://schemas.microsoft.com/office/drawing/2014/chartex" xmlns:cx1="http://schemas.microsoft.com/office/drawing/2015/9/8/chartex" xmlns:cx2="http://schemas.microsoft.com/office/drawing/2015/10/21/chartex" xmlns:cx3="http://schemas.microsoft.com/office/drawing/2016/5/9/chartex" xmlns:cx4="http://schemas.microsoft.com/office/drawing/2016/5/10/chartex" xmlns:cx5="http://schemas.microsoft.com/office/drawing/2016/5/11/chartex" xmlns:cx6="http://schemas.microsoft.com/office/drawing/2016/5/12/chartex" xmlns:cx7="http://schemas.microsoft.com/office/drawing/2016/5/13/chartex" xmlns:cx8="http://schemas.microsoft.com/office/drawing/2016/5/14/chartex" xmlns:mc="http://schemas.openxmlformats.org/markup-compatibility/2006" xmlns:aink="http://schemas.microsoft.com/office/drawing/2016/ink" xmlns:am3d="http://schemas.microsoft.com/office/drawing/2017/model3d" xmlns:o="urn:schemas-microsoft-com:office:office" xmlns:oel="http://schemas.microsoft.com/office/2019/extlst" xmlns:r="http://schemas.openxmlformats.org/officeDocument/2006/relationships" xmlns:m="http://schemas.openxmlformats.org/officeDocument/2006/math" xmlns:v="urn:schemas-microsoft-com:vml" xmlns:wp14="http://schemas.microsoft.com/office/word/2010/wordprocessingDrawing" xmlns:wp="http://schemas.openxmlformats.org/drawingml/2006/wordprocessingDrawing" xmlns:w10="urn:schemas-microsoft-com:office:word" xmlns:w="http://schemas.openxmlformats.org/wordprocessingml/2006/main" xmlns:w14="http://schemas.microsoft.com/office/word/2010/wordml" xmlns:w15="http://schemas.microsoft.com/office/word/2012/wordml" xmlns:w16cex="http://schemas.microsoft.com/office/word/2018/wordml/cex" xmlns:w16cid="http://schemas.microsoft.com/office/word/2016/wordml/cid" xmlns:w16="http://schemas.microsoft.com/office/word/2018/wordml" xmlns:w16sdtdh="http://schemas.microsoft.com/office/word/2020/wordml/sdtdatahash" xmlns:w16se="http://schemas.microsoft.com/office/word/2015/wordml/symex" xmlns:wpg="http://schemas.microsoft.com/office/word/2010/wordprocessingGroup" xmlns:wpi="http://schemas.microsoft.com/office/word/2010/wordprocessingInk" xmlns:wne="http://schemas.microsoft.com/office/word/2006/wordml" xmlns:wps="http://schemas.microsoft.com/office/word/2010/wordprocessingShape" mc:Ignorable="w14 w15 w16se w16cid w16 w16cex w16sdtdh wp14">
   <w:body>
     <w:p>
       <w:r>
@@ -47,10 +47,14 @@
     <w:p>
       <w:pPr>
         <w:pStyle w:val="Prrafodelista"/>
-      </w:pPr>
-      <w:r>
+        <w:jc w:val="center"/>
+      </w:pPr>
+      <w:r>
+        <w:rPr>
+          <w:noProof/>
+        </w:rPr>
         <w:drawing>
-          <wp:inline distT="0" distB="0" distL="0" distR="0" wp14:anchorId="017CD7DD" wp14:editId="2D71F30E">
+          <wp:inline distT="0" distB="0" distL="0" distR="0" wp14:anchorId="60409513" wp14:editId="28A3E1C1">
             <wp:extent cx="3077004" cy="4753638"/>
             <wp:effectExtent l="0" t="0" r="9525" b="8890"/>
             <wp:docPr id="1" name="Imagen 1"/>
@@ -144,6 +148,69 @@
       <w:pPr>
         <w:spacing w:after="0"/>
         <w:ind w:left="708"/>
+        <w:jc w:val="center"/>
+      </w:pPr>
+      <w:r>
+        <w:rPr>
+          <w:noProof/>
+        </w:rPr>
+        <w:drawing>
+          <wp:inline distT="0" distB="0" distL="0" distR="0" wp14:anchorId="5438F196" wp14:editId="3109C86B">
+            <wp:extent cx="3590925" cy="2102240"/>
+            <wp:effectExtent l="0" t="0" r="0" b="0"/>
+            <wp:docPr id="15" name="Imagen 15"/>
+            <wp:cNvGraphicFramePr>
+              <a:graphicFrameLocks xmlns:a="http://schemas.openxmlformats.org/drawingml/2006/main" noChangeAspect="1"/>
+            </wp:cNvGraphicFramePr>
+            <a:graphic xmlns:a="http://schemas.openxmlformats.org/drawingml/2006/main">
+              <a:graphicData uri="http://schemas.openxmlformats.org/drawingml/2006/picture">
+                <pic:pic xmlns:pic="http://schemas.openxmlformats.org/drawingml/2006/picture">
+                  <pic:nvPicPr>
+                    <pic:cNvPr id="0" name="Picture 3"/>
+                    <pic:cNvPicPr>
+                      <a:picLocks noChangeAspect="1" noChangeArrowheads="1"/>
+                    </pic:cNvPicPr>
+                  </pic:nvPicPr>
+                  <pic:blipFill rotWithShape="1">
+                    <a:blip r:embed="rId6" cstate="print">
+                      <a:extLst>
+                        <a:ext uri="{28A0092B-C50C-407E-A947-70E740481C1C}">
+                          <a14:useLocalDpi xmlns:a14="http://schemas.microsoft.com/office/drawing/2010/main" val="0"/>
+                        </a:ext>
+                      </a:extLst>
+                    </a:blip>
+                    <a:srcRect l="25285" t="22258" b="19422"/>
+                    <a:stretch/>
+                  </pic:blipFill>
+                  <pic:spPr bwMode="auto">
+                    <a:xfrm>
+                      <a:off x="0" y="0"/>
+                      <a:ext cx="3616373" cy="2117138"/>
+                    </a:xfrm>
+                    <a:prstGeom prst="rect">
+                      <a:avLst/>
+                    </a:prstGeom>
+                    <a:noFill/>
+                    <a:ln>
+                      <a:noFill/>
+                    </a:ln>
+                    <a:extLst>
+                      <a:ext uri="{53640926-AAD7-44D8-BBD7-CCE9431645EC}">
+                        <a14:shadowObscured xmlns:a14="http://schemas.microsoft.com/office/drawing/2010/main"/>
+                      </a:ext>
+                    </a:extLst>
+                  </pic:spPr>
+                </pic:pic>
+              </a:graphicData>
+            </a:graphic>
+          </wp:inline>
+        </w:drawing>
+      </w:r>
+    </w:p>
+    <w:p>
+      <w:pPr>
+        <w:spacing w:after="0"/>
+        <w:ind w:left="708"/>
         <w:rPr>
           <w:b/>
           <w:color w:val="5B9BD5" w:themeColor="accent1"/>
@@ -154,6 +221,7 @@
           <w:b/>
           <w:color w:val="5B9BD5" w:themeColor="accent1"/>
         </w:rPr>
+        <w:lastRenderedPageBreak/>
         <w:t xml:space="preserve">¿Qué papel desempeñan las funciones de manejo de </w:t>
       </w:r>
       <w:proofErr w:type="spellStart"/>
@@ -313,6 +381,18 @@
       <w:r>
         <w:t>No es la mejor comunicación puesto que el sistema es expulsivo y podría producir conflictos al acceder a la variable global “líneas”.</w:t>
       </w:r>
+    </w:p>
+    <w:p>
+      <w:pPr>
+        <w:spacing w:after="0"/>
+        <w:ind w:left="708"/>
+      </w:pPr>
+    </w:p>
+    <w:p>
+      <w:pPr>
+        <w:spacing w:after="0"/>
+        <w:ind w:left="708"/>
+      </w:pPr>
     </w:p>
     <w:p>
       <w:pPr>
@@ -323,63 +403,98 @@
         </w:numPr>
       </w:pPr>
       <w:r>
-        <w:t>Ejercicio</w:t>
-      </w:r>
-      <w:r>
-        <w:t xml:space="preserve"> 3</w:t>
-      </w:r>
-    </w:p>
-    <w:p/>
+        <w:t>Ejercicio 3</w:t>
+      </w:r>
+    </w:p>
     <w:p>
       <w:pPr>
         <w:pStyle w:val="Prrafodelista"/>
-        <w:numPr>
-          <w:ilvl w:val="0"/>
-          <w:numId w:val="1"/>
-        </w:numPr>
-      </w:pPr>
-      <w:r>
-        <w:t>Ejercicio</w:t>
-      </w:r>
-      <w:r>
-        <w:t xml:space="preserve"> 4</w:t>
-      </w:r>
-    </w:p>
-    <w:p>
-      <w:pPr>
-        <w:pStyle w:val="Prrafodelista"/>
-      </w:pPr>
-    </w:p>
-    <w:p>
-      <w:bookmarkStart w:id="0" w:name="_GoBack"/>
-      <w:bookmarkEnd w:id="0"/>
-    </w:p>
-    <w:p>
-      <w:pPr>
-        <w:pStyle w:val="Prrafodelista"/>
-        <w:numPr>
-          <w:ilvl w:val="0"/>
-          <w:numId w:val="1"/>
-        </w:numPr>
-      </w:pPr>
-      <w:r>
-        <w:t>Ejercicio</w:t>
-      </w:r>
-      <w:r>
-        <w:t xml:space="preserve"> 5</w:t>
-      </w:r>
-    </w:p>
-    <w:p>
+      </w:pPr>
+      <w:r>
+        <w:t xml:space="preserve">La función </w:t>
+      </w:r>
+      <w:r>
+        <w:rPr>
+          <w:i/>
+          <w:iCs/>
+        </w:rPr>
+        <w:t>“</w:t>
+      </w:r>
+      <w:proofErr w:type="spellStart"/>
+      <w:r>
+        <w:rPr>
+          <w:i/>
+          <w:iCs/>
+        </w:rPr>
+        <w:t>blinky_</w:t>
+      </w:r>
+      <w:proofErr w:type="gramStart"/>
+      <w:r>
+        <w:rPr>
+          <w:i/>
+          <w:iCs/>
+        </w:rPr>
+        <w:t>ledg</w:t>
+      </w:r>
+      <w:proofErr w:type="spellEnd"/>
+      <w:r>
+        <w:rPr>
+          <w:i/>
+          <w:iCs/>
+        </w:rPr>
+        <w:t>(</w:t>
+      </w:r>
+      <w:proofErr w:type="gramEnd"/>
+      <w:r>
+        <w:rPr>
+          <w:i/>
+          <w:iCs/>
+        </w:rPr>
+        <w:t>)”</w:t>
+      </w:r>
+      <w:r>
+        <w:t xml:space="preserve"> nos permite realizar un </w:t>
+      </w:r>
+      <w:proofErr w:type="spellStart"/>
+      <w:r>
+        <w:rPr>
+          <w:i/>
+          <w:iCs/>
+        </w:rPr>
+        <w:t>toggle</w:t>
+      </w:r>
+      <w:proofErr w:type="spellEnd"/>
+      <w:r>
+        <w:t xml:space="preserve"> del LEDG2 cada vez que se ejecuta la tarea 3. </w:t>
+      </w:r>
+      <w:r>
+        <w:t>El parpadeo producido en las otras tareas nos permite</w:t>
+      </w:r>
+      <w:r>
+        <w:t xml:space="preserve"> observar el tiempo durante el que se ejecutan sus tareas dado que al inicio de la tarea se encienden y al final se apagan sus respectivos </w:t>
+      </w:r>
+      <w:proofErr w:type="spellStart"/>
+      <w:r>
+        <w:t>LEDs</w:t>
+      </w:r>
+      <w:proofErr w:type="spellEnd"/>
+      <w:r>
+        <w:t>.</w:t>
+      </w:r>
+    </w:p>
+    <w:p>
+      <w:pPr>
+        <w:jc w:val="center"/>
+      </w:pPr>
       <w:r>
         <w:rPr>
           <w:noProof/>
-          <w:lang w:eastAsia="es-ES"/>
         </w:rPr>
         <w:drawing>
-          <wp:inline distT="0" distB="0" distL="0" distR="0" wp14:anchorId="7102FDE3">
-            <wp:extent cx="3258185" cy="2391410"/>
-            <wp:effectExtent l="0" t="0" r="0" b="8890"/>
-            <wp:docPr id="4" name="Imagen 4"/>
+          <wp:inline distT="0" distB="0" distL="0" distR="0" wp14:anchorId="35FF2E6D" wp14:editId="30A952D6">
+            <wp:extent cx="3676015" cy="3298190"/>
+            <wp:effectExtent l="0" t="0" r="635" b="0"/>
+            <wp:docPr id="14" name="Imagen 14"/>
             <wp:cNvGraphicFramePr>
               <a:graphicFrameLocks xmlns:a="http://schemas.openxmlformats.org/drawingml/2006/main" noChangeAspect="1"/>
             </wp:cNvGraphicFramePr>
@@ -393,7 +508,271 @@
                     </pic:cNvPicPr>
                   </pic:nvPicPr>
                   <pic:blipFill>
-                    <a:blip r:embed="rId6">
+                    <a:blip r:embed="rId7">
+                      <a:extLst>
+                        <a:ext uri="{28A0092B-C50C-407E-A947-70E740481C1C}">
+                          <a14:useLocalDpi xmlns:a14="http://schemas.microsoft.com/office/drawing/2010/main" val="0"/>
+                        </a:ext>
+                      </a:extLst>
+                    </a:blip>
+                    <a:srcRect/>
+                    <a:stretch>
+                      <a:fillRect/>
+                    </a:stretch>
+                  </pic:blipFill>
+                  <pic:spPr bwMode="auto">
+                    <a:xfrm>
+                      <a:off x="0" y="0"/>
+                      <a:ext cx="3676015" cy="3298190"/>
+                    </a:xfrm>
+                    <a:prstGeom prst="rect">
+                      <a:avLst/>
+                    </a:prstGeom>
+                    <a:noFill/>
+                  </pic:spPr>
+                </pic:pic>
+              </a:graphicData>
+            </a:graphic>
+          </wp:inline>
+        </w:drawing>
+      </w:r>
+    </w:p>
+    <w:p/>
+    <w:p/>
+    <w:p/>
+    <w:p/>
+    <w:p/>
+    <w:p/>
+    <w:p/>
+    <w:p/>
+    <w:p>
+      <w:pPr>
+        <w:pStyle w:val="Prrafodelista"/>
+        <w:numPr>
+          <w:ilvl w:val="0"/>
+          <w:numId w:val="1"/>
+        </w:numPr>
+      </w:pPr>
+      <w:r>
+        <w:lastRenderedPageBreak/>
+        <w:t>Ejercicio 4</w:t>
+      </w:r>
+    </w:p>
+    <w:p>
+      <w:pPr>
+        <w:pStyle w:val="Prrafodelista"/>
+      </w:pPr>
+      <w:proofErr w:type="spellStart"/>
+      <w:r>
+        <w:rPr>
+          <w:i/>
+          <w:iCs/>
+        </w:rPr>
+        <w:t>Snippet</w:t>
+      </w:r>
+      <w:proofErr w:type="spellEnd"/>
+      <w:r>
+        <w:t xml:space="preserve"> de código, se observa que se puede cambiar tanto la prioridad de las otras tareas como la propia de la tarea.</w:t>
+      </w:r>
+    </w:p>
+    <w:p>
+      <w:pPr>
+        <w:jc w:val="center"/>
+      </w:pPr>
+      <w:r>
+        <w:rPr>
+          <w:noProof/>
+        </w:rPr>
+        <w:drawing>
+          <wp:inline distT="0" distB="0" distL="0" distR="0" wp14:anchorId="499CCEE4" wp14:editId="573ABF76">
+            <wp:extent cx="3930015" cy="3561779"/>
+            <wp:effectExtent l="0" t="0" r="0" b="635"/>
+            <wp:docPr id="18" name="Imagen 18"/>
+            <wp:cNvGraphicFramePr>
+              <a:graphicFrameLocks xmlns:a="http://schemas.openxmlformats.org/drawingml/2006/main" noChangeAspect="1"/>
+            </wp:cNvGraphicFramePr>
+            <a:graphic xmlns:a="http://schemas.openxmlformats.org/drawingml/2006/main">
+              <a:graphicData uri="http://schemas.openxmlformats.org/drawingml/2006/picture">
+                <pic:pic xmlns:pic="http://schemas.openxmlformats.org/drawingml/2006/picture">
+                  <pic:nvPicPr>
+                    <pic:cNvPr id="0" name="Picture 4"/>
+                    <pic:cNvPicPr>
+                      <a:picLocks noChangeAspect="1" noChangeArrowheads="1"/>
+                    </pic:cNvPicPr>
+                  </pic:nvPicPr>
+                  <pic:blipFill>
+                    <a:blip r:embed="rId8">
+                      <a:extLst>
+                        <a:ext uri="{28A0092B-C50C-407E-A947-70E740481C1C}">
+                          <a14:useLocalDpi xmlns:a14="http://schemas.microsoft.com/office/drawing/2010/main" val="0"/>
+                        </a:ext>
+                      </a:extLst>
+                    </a:blip>
+                    <a:srcRect/>
+                    <a:stretch>
+                      <a:fillRect/>
+                    </a:stretch>
+                  </pic:blipFill>
+                  <pic:spPr bwMode="auto">
+                    <a:xfrm>
+                      <a:off x="0" y="0"/>
+                      <a:ext cx="3959539" cy="3588536"/>
+                    </a:xfrm>
+                    <a:prstGeom prst="rect">
+                      <a:avLst/>
+                    </a:prstGeom>
+                    <a:noFill/>
+                  </pic:spPr>
+                </pic:pic>
+              </a:graphicData>
+            </a:graphic>
+          </wp:inline>
+        </w:drawing>
+      </w:r>
+    </w:p>
+    <w:p>
+      <w:pPr>
+        <w:pStyle w:val="Prrafodelista"/>
+        <w:numPr>
+          <w:ilvl w:val="0"/>
+          <w:numId w:val="1"/>
+        </w:numPr>
+      </w:pPr>
+      <w:r>
+        <w:t>Ejercicio 5</w:t>
+      </w:r>
+    </w:p>
+    <w:p>
+      <w:pPr>
+        <w:pStyle w:val="Prrafodelista"/>
+      </w:pPr>
+      <w:r>
+        <w:t>Se comprueba que al tener una prioridad muy mala pero mismo tiempo de ejecución</w:t>
+      </w:r>
+    </w:p>
+    <w:p>
+      <w:pPr>
+        <w:pStyle w:val="Prrafodelista"/>
+      </w:pPr>
+      <w:r>
+        <w:t>se ejecuta después de</w:t>
+      </w:r>
+      <w:r>
+        <w:t xml:space="preserve"> la tarea 1 y 2.</w:t>
+      </w:r>
+    </w:p>
+    <w:p>
+      <w:pPr>
+        <w:jc w:val="center"/>
+      </w:pPr>
+      <w:r>
+        <w:rPr>
+          <w:noProof/>
+        </w:rPr>
+        <w:drawing>
+          <wp:inline distT="0" distB="0" distL="0" distR="0" wp14:anchorId="0FC71157" wp14:editId="740288DC">
+            <wp:extent cx="3902273" cy="3532505"/>
+            <wp:effectExtent l="0" t="0" r="3175" b="0"/>
+            <wp:docPr id="25" name="Imagen 25"/>
+            <wp:cNvGraphicFramePr>
+              <a:graphicFrameLocks xmlns:a="http://schemas.openxmlformats.org/drawingml/2006/main" noChangeAspect="1"/>
+            </wp:cNvGraphicFramePr>
+            <a:graphic xmlns:a="http://schemas.openxmlformats.org/drawingml/2006/main">
+              <a:graphicData uri="http://schemas.openxmlformats.org/drawingml/2006/picture">
+                <pic:pic xmlns:pic="http://schemas.openxmlformats.org/drawingml/2006/picture">
+                  <pic:nvPicPr>
+                    <pic:cNvPr id="0" name="Picture 6"/>
+                    <pic:cNvPicPr>
+                      <a:picLocks noChangeAspect="1" noChangeArrowheads="1"/>
+                    </pic:cNvPicPr>
+                  </pic:nvPicPr>
+                  <pic:blipFill>
+                    <a:blip r:embed="rId9">
+                      <a:extLst>
+                        <a:ext uri="{28A0092B-C50C-407E-A947-70E740481C1C}">
+                          <a14:useLocalDpi xmlns:a14="http://schemas.microsoft.com/office/drawing/2010/main" val="0"/>
+                        </a:ext>
+                      </a:extLst>
+                    </a:blip>
+                    <a:srcRect/>
+                    <a:stretch>
+                      <a:fillRect/>
+                    </a:stretch>
+                  </pic:blipFill>
+                  <pic:spPr bwMode="auto">
+                    <a:xfrm>
+                      <a:off x="0" y="0"/>
+                      <a:ext cx="3916033" cy="3544961"/>
+                    </a:xfrm>
+                    <a:prstGeom prst="rect">
+                      <a:avLst/>
+                    </a:prstGeom>
+                    <a:noFill/>
+                  </pic:spPr>
+                </pic:pic>
+              </a:graphicData>
+            </a:graphic>
+          </wp:inline>
+        </w:drawing>
+      </w:r>
+    </w:p>
+    <w:p>
+      <w:pPr>
+        <w:jc w:val="center"/>
+      </w:pPr>
+    </w:p>
+    <w:p>
+      <w:pPr>
+        <w:pStyle w:val="Prrafodelista"/>
+        <w:numPr>
+          <w:ilvl w:val="0"/>
+          <w:numId w:val="1"/>
+        </w:numPr>
+      </w:pPr>
+      <w:r>
+        <w:lastRenderedPageBreak/>
+        <w:t>Ejercicio 6</w:t>
+      </w:r>
+    </w:p>
+    <w:p>
+      <w:pPr>
+        <w:ind w:left="708"/>
+      </w:pPr>
+      <w:r>
+        <w:t>Tras</w:t>
+      </w:r>
+      <w:r>
+        <w:t xml:space="preserve"> su primera ejecución, la tarea 3 se suspende dado que se ha usado la macro “OS_PRIO_SELF”.</w:t>
+      </w:r>
+    </w:p>
+    <w:p>
+      <w:pPr>
+        <w:jc w:val="center"/>
+      </w:pPr>
+      <w:r>
+        <w:rPr>
+          <w:noProof/>
+          <w:lang w:eastAsia="es-ES"/>
+        </w:rPr>
+        <w:drawing>
+          <wp:inline distT="0" distB="0" distL="0" distR="0" wp14:anchorId="304B4F34" wp14:editId="4B829BFA">
+            <wp:extent cx="3258185" cy="2391410"/>
+            <wp:effectExtent l="0" t="0" r="0" b="8890"/>
+            <wp:docPr id="4" name="Imagen 4" descr="Interfaz de usuario gráfica, Texto, Aplicación&#10;&#10;Descripción generada automáticamente"/>
+            <wp:cNvGraphicFramePr>
+              <a:graphicFrameLocks xmlns:a="http://schemas.openxmlformats.org/drawingml/2006/main" noChangeAspect="1"/>
+            </wp:cNvGraphicFramePr>
+            <a:graphic xmlns:a="http://schemas.openxmlformats.org/drawingml/2006/main">
+              <a:graphicData uri="http://schemas.openxmlformats.org/drawingml/2006/picture">
+                <pic:pic xmlns:pic="http://schemas.openxmlformats.org/drawingml/2006/picture">
+                  <pic:nvPicPr>
+                    <pic:cNvPr id="4" name="Imagen 4" descr="Interfaz de usuario gráfica, Texto, Aplicación&#10;&#10;Descripción generada automáticamente"/>
+                    <pic:cNvPicPr>
+                      <a:picLocks noChangeAspect="1" noChangeArrowheads="1"/>
+                    </pic:cNvPicPr>
+                  </pic:nvPicPr>
+                  <pic:blipFill>
+                    <a:blip r:embed="rId10">
                       <a:extLst>
                         <a:ext uri="{28A0092B-C50C-407E-A947-70E740481C1C}">
                           <a14:useLocalDpi xmlns:a14="http://schemas.microsoft.com/office/drawing/2010/main" val="0"/>
@@ -423,12 +802,44 @@
       </w:r>
     </w:p>
     <w:p>
-      <w:r>
+      <w:pPr>
+        <w:spacing w:after="0"/>
+        <w:ind w:firstLine="708"/>
+      </w:pPr>
+      <w:r>
+        <w:t xml:space="preserve">Sucede lo mismo, pero con la tarea 2 una vez se ejecuta la tarea 3. </w:t>
+      </w:r>
+    </w:p>
+    <w:p>
+      <w:pPr>
+        <w:ind w:left="708"/>
+      </w:pPr>
+      <w:r>
+        <w:t>Se demuestra así</w:t>
+      </w:r>
+      <w:r>
+        <w:t xml:space="preserve"> que se puede suspender tareas de mayor prioridad</w:t>
+      </w:r>
+      <w:r>
+        <w:t xml:space="preserve"> dentro de tareas de menor prioridad</w:t>
+      </w:r>
+      <w:r>
+        <w:t>.</w:t>
+      </w:r>
+    </w:p>
+    <w:p>
+      <w:pPr>
+        <w:jc w:val="center"/>
+      </w:pPr>
+      <w:r>
+        <w:rPr>
+          <w:noProof/>
+        </w:rPr>
         <w:drawing>
-          <wp:inline distT="0" distB="0" distL="0" distR="0" wp14:anchorId="651FDA29" wp14:editId="43C7A807">
+          <wp:inline distT="0" distB="0" distL="0" distR="0" wp14:anchorId="5C639B0F" wp14:editId="4113A86A">
             <wp:extent cx="3248478" cy="3334215"/>
             <wp:effectExtent l="0" t="0" r="9525" b="0"/>
-            <wp:docPr id="3" name="Imagen 3"/>
+            <wp:docPr id="3" name="Imagen 3" descr="Interfaz de usuario gráfica, Texto, Aplicación, Tabla&#10;&#10;Descripción generada automáticamente"/>
             <wp:cNvGraphicFramePr>
               <a:graphicFrameLocks xmlns:a="http://schemas.openxmlformats.org/drawingml/2006/main" noChangeAspect="1"/>
             </wp:cNvGraphicFramePr>
@@ -436,11 +847,11 @@
               <a:graphicData uri="http://schemas.openxmlformats.org/drawingml/2006/picture">
                 <pic:pic xmlns:pic="http://schemas.openxmlformats.org/drawingml/2006/picture">
                   <pic:nvPicPr>
-                    <pic:cNvPr id="1" name=""/>
+                    <pic:cNvPr id="3" name="Imagen 3" descr="Interfaz de usuario gráfica, Texto, Aplicación, Tabla&#10;&#10;Descripción generada automáticamente"/>
                     <pic:cNvPicPr/>
                   </pic:nvPicPr>
                   <pic:blipFill>
-                    <a:blip r:embed="rId7"/>
+                    <a:blip r:embed="rId11"/>
                     <a:stretch>
                       <a:fillRect/>
                     </a:stretch>
@@ -463,6 +874,31 @@
     </w:p>
     <w:p>
       <w:pPr>
+        <w:jc w:val="center"/>
+      </w:pPr>
+    </w:p>
+    <w:p>
+      <w:pPr>
+        <w:jc w:val="center"/>
+      </w:pPr>
+    </w:p>
+    <w:p>
+      <w:pPr>
+        <w:jc w:val="center"/>
+      </w:pPr>
+    </w:p>
+    <w:p>
+      <w:pPr>
+        <w:jc w:val="center"/>
+      </w:pPr>
+    </w:p>
+    <w:p>
+      <w:pPr>
+        <w:jc w:val="center"/>
+      </w:pPr>
+    </w:p>
+    <w:p>
+      <w:pPr>
         <w:pStyle w:val="Prrafodelista"/>
         <w:numPr>
           <w:ilvl w:val="0"/>
@@ -470,240 +906,28 @@
         </w:numPr>
       </w:pPr>
       <w:r>
-        <w:t>Ejercicio</w:t>
-      </w:r>
-      <w:r>
-        <w:t xml:space="preserve"> 6</w:t>
-      </w:r>
-    </w:p>
-    <w:p>
-      <w:r>
         <w:lastRenderedPageBreak/>
+        <w:t>Ejercicio 7</w:t>
+      </w:r>
+    </w:p>
+    <w:p>
+      <w:r>
+        <w:t>Se suspende la tarea 2 tras ejecutar la tarea 3 y no se vuelve a activar hasta que se ejecute la tarea 4 que la reactiva. Sin embargo, tras ejecutarse la tarea 3 se vuelve a suspender.</w:t>
+      </w:r>
+    </w:p>
+    <w:p>
+      <w:pPr>
+        <w:jc w:val="center"/>
+      </w:pPr>
+      <w:r>
+        <w:rPr>
+          <w:noProof/>
+        </w:rPr>
         <w:drawing>
-          <wp:inline distT="0" distB="0" distL="0" distR="0" wp14:anchorId="7AE55139" wp14:editId="65D08836">
-            <wp:extent cx="5400040" cy="4889500"/>
-            <wp:effectExtent l="0" t="0" r="0" b="6350"/>
-            <wp:docPr id="10" name="Imagen 10"/>
-            <wp:cNvGraphicFramePr>
-              <a:graphicFrameLocks xmlns:a="http://schemas.openxmlformats.org/drawingml/2006/main" noChangeAspect="1"/>
-            </wp:cNvGraphicFramePr>
-            <a:graphic xmlns:a="http://schemas.openxmlformats.org/drawingml/2006/main">
-              <a:graphicData uri="http://schemas.openxmlformats.org/drawingml/2006/picture">
-                <pic:pic xmlns:pic="http://schemas.openxmlformats.org/drawingml/2006/picture">
-                  <pic:nvPicPr>
-                    <pic:cNvPr id="1" name=""/>
-                    <pic:cNvPicPr/>
-                  </pic:nvPicPr>
-                  <pic:blipFill>
-                    <a:blip r:embed="rId8"/>
-                    <a:stretch>
-                      <a:fillRect/>
-                    </a:stretch>
-                  </pic:blipFill>
-                  <pic:spPr>
-                    <a:xfrm>
-                      <a:off x="0" y="0"/>
-                      <a:ext cx="5400040" cy="4889500"/>
-                    </a:xfrm>
-                    <a:prstGeom prst="rect">
-                      <a:avLst/>
-                    </a:prstGeom>
-                  </pic:spPr>
-                </pic:pic>
-              </a:graphicData>
-            </a:graphic>
-          </wp:inline>
-        </w:drawing>
-      </w:r>
-    </w:p>
-    <w:p>
-      <w:pPr>
-        <w:pStyle w:val="Prrafodelista"/>
-        <w:numPr>
-          <w:ilvl w:val="0"/>
-          <w:numId w:val="1"/>
-        </w:numPr>
-      </w:pPr>
-      <w:r>
-        <w:t>Ejercicio</w:t>
-      </w:r>
-      <w:r>
-        <w:t xml:space="preserve"> 7</w:t>
-      </w:r>
-    </w:p>
-    <w:p>
-      <w:r>
-        <w:lastRenderedPageBreak/>
-        <w:drawing>
-          <wp:inline distT="0" distB="0" distL="0" distR="0" wp14:anchorId="0868F41B" wp14:editId="3D696E13">
+          <wp:inline distT="0" distB="0" distL="0" distR="0" wp14:anchorId="50BE38B4" wp14:editId="2C9242AF">
             <wp:extent cx="3267531" cy="6296904"/>
             <wp:effectExtent l="0" t="0" r="9525" b="8890"/>
             <wp:docPr id="5" name="Imagen 5"/>
-            <wp:cNvGraphicFramePr>
-              <a:graphicFrameLocks xmlns:a="http://schemas.openxmlformats.org/drawingml/2006/main" noChangeAspect="1"/>
-            </wp:cNvGraphicFramePr>
-            <a:graphic xmlns:a="http://schemas.openxmlformats.org/drawingml/2006/main">
-              <a:graphicData uri="http://schemas.openxmlformats.org/drawingml/2006/picture">
-                <pic:pic xmlns:pic="http://schemas.openxmlformats.org/drawingml/2006/picture">
-                  <pic:nvPicPr>
-                    <pic:cNvPr id="1" name=""/>
-                    <pic:cNvPicPr/>
-                  </pic:nvPicPr>
-                  <pic:blipFill>
-                    <a:blip r:embed="rId9"/>
-                    <a:stretch>
-                      <a:fillRect/>
-                    </a:stretch>
-                  </pic:blipFill>
-                  <pic:spPr>
-                    <a:xfrm>
-                      <a:off x="0" y="0"/>
-                      <a:ext cx="3267531" cy="6296904"/>
-                    </a:xfrm>
-                    <a:prstGeom prst="rect">
-                      <a:avLst/>
-                    </a:prstGeom>
-                  </pic:spPr>
-                </pic:pic>
-              </a:graphicData>
-            </a:graphic>
-          </wp:inline>
-        </w:drawing>
-      </w:r>
-    </w:p>
-    <w:p>
-      <w:pPr>
-        <w:pStyle w:val="Prrafodelista"/>
-        <w:numPr>
-          <w:ilvl w:val="0"/>
-          <w:numId w:val="1"/>
-        </w:numPr>
-      </w:pPr>
-      <w:r>
-        <w:t>Ejercicio</w:t>
-      </w:r>
-      <w:r>
-        <w:t xml:space="preserve"> 8</w:t>
-      </w:r>
-    </w:p>
-    <w:p>
-      <w:r>
-        <w:lastRenderedPageBreak/>
-        <w:drawing>
-          <wp:inline distT="0" distB="0" distL="0" distR="0" wp14:anchorId="79269B0F" wp14:editId="591795FE">
-            <wp:extent cx="3267531" cy="6468378"/>
-            <wp:effectExtent l="0" t="0" r="9525" b="8890"/>
-            <wp:docPr id="6" name="Imagen 6"/>
-            <wp:cNvGraphicFramePr>
-              <a:graphicFrameLocks xmlns:a="http://schemas.openxmlformats.org/drawingml/2006/main" noChangeAspect="1"/>
-            </wp:cNvGraphicFramePr>
-            <a:graphic xmlns:a="http://schemas.openxmlformats.org/drawingml/2006/main">
-              <a:graphicData uri="http://schemas.openxmlformats.org/drawingml/2006/picture">
-                <pic:pic xmlns:pic="http://schemas.openxmlformats.org/drawingml/2006/picture">
-                  <pic:nvPicPr>
-                    <pic:cNvPr id="1" name=""/>
-                    <pic:cNvPicPr/>
-                  </pic:nvPicPr>
-                  <pic:blipFill>
-                    <a:blip r:embed="rId10"/>
-                    <a:stretch>
-                      <a:fillRect/>
-                    </a:stretch>
-                  </pic:blipFill>
-                  <pic:spPr>
-                    <a:xfrm>
-                      <a:off x="0" y="0"/>
-                      <a:ext cx="3267531" cy="6468378"/>
-                    </a:xfrm>
-                    <a:prstGeom prst="rect">
-                      <a:avLst/>
-                    </a:prstGeom>
-                  </pic:spPr>
-                </pic:pic>
-              </a:graphicData>
-            </a:graphic>
-          </wp:inline>
-        </w:drawing>
-      </w:r>
-    </w:p>
-    <w:p>
-      <w:pPr>
-        <w:pStyle w:val="Prrafodelista"/>
-        <w:numPr>
-          <w:ilvl w:val="0"/>
-          <w:numId w:val="1"/>
-        </w:numPr>
-      </w:pPr>
-      <w:r>
-        <w:t>Ejercicio</w:t>
-      </w:r>
-      <w:r>
-        <w:t xml:space="preserve"> 9</w:t>
-      </w:r>
-    </w:p>
-    <w:p>
-      <w:r>
-        <w:lastRenderedPageBreak/>
-        <w:drawing>
-          <wp:inline distT="0" distB="0" distL="0" distR="0" wp14:anchorId="0064591A" wp14:editId="24BADD84">
-            <wp:extent cx="3315163" cy="6630325"/>
-            <wp:effectExtent l="0" t="0" r="0" b="0"/>
-            <wp:docPr id="7" name="Imagen 7"/>
-            <wp:cNvGraphicFramePr>
-              <a:graphicFrameLocks xmlns:a="http://schemas.openxmlformats.org/drawingml/2006/main" noChangeAspect="1"/>
-            </wp:cNvGraphicFramePr>
-            <a:graphic xmlns:a="http://schemas.openxmlformats.org/drawingml/2006/main">
-              <a:graphicData uri="http://schemas.openxmlformats.org/drawingml/2006/picture">
-                <pic:pic xmlns:pic="http://schemas.openxmlformats.org/drawingml/2006/picture">
-                  <pic:nvPicPr>
-                    <pic:cNvPr id="1" name=""/>
-                    <pic:cNvPicPr/>
-                  </pic:nvPicPr>
-                  <pic:blipFill>
-                    <a:blip r:embed="rId11"/>
-                    <a:stretch>
-                      <a:fillRect/>
-                    </a:stretch>
-                  </pic:blipFill>
-                  <pic:spPr>
-                    <a:xfrm>
-                      <a:off x="0" y="0"/>
-                      <a:ext cx="3315163" cy="6630325"/>
-                    </a:xfrm>
-                    <a:prstGeom prst="rect">
-                      <a:avLst/>
-                    </a:prstGeom>
-                  </pic:spPr>
-                </pic:pic>
-              </a:graphicData>
-            </a:graphic>
-          </wp:inline>
-        </w:drawing>
-      </w:r>
-    </w:p>
-    <w:p>
-      <w:pPr>
-        <w:pStyle w:val="Prrafodelista"/>
-        <w:numPr>
-          <w:ilvl w:val="0"/>
-          <w:numId w:val="1"/>
-        </w:numPr>
-      </w:pPr>
-      <w:r>
-        <w:t>Ejercicio</w:t>
-      </w:r>
-      <w:r>
-        <w:t xml:space="preserve"> 10</w:t>
-      </w:r>
-    </w:p>
-    <w:p>
-      <w:r>
-        <w:lastRenderedPageBreak/>
-        <w:drawing>
-          <wp:inline distT="0" distB="0" distL="0" distR="0" wp14:anchorId="1DF37768" wp14:editId="20388336">
-            <wp:extent cx="3277057" cy="6839905"/>
-            <wp:effectExtent l="0" t="0" r="0" b="0"/>
-            <wp:docPr id="8" name="Imagen 8"/>
             <wp:cNvGraphicFramePr>
               <a:graphicFrameLocks xmlns:a="http://schemas.openxmlformats.org/drawingml/2006/main" noChangeAspect="1"/>
             </wp:cNvGraphicFramePr>
@@ -723,7 +947,7 @@
                   <pic:spPr>
                     <a:xfrm>
                       <a:off x="0" y="0"/>
-                      <a:ext cx="3277057" cy="6839905"/>
+                      <a:ext cx="3267531" cy="6296904"/>
                     </a:xfrm>
                     <a:prstGeom prst="rect">
                       <a:avLst/>
@@ -738,6 +962,36 @@
     </w:p>
     <w:p>
       <w:pPr>
+        <w:jc w:val="center"/>
+      </w:pPr>
+    </w:p>
+    <w:p>
+      <w:pPr>
+        <w:jc w:val="center"/>
+      </w:pPr>
+    </w:p>
+    <w:p>
+      <w:pPr>
+        <w:jc w:val="center"/>
+      </w:pPr>
+    </w:p>
+    <w:p>
+      <w:pPr>
+        <w:jc w:val="center"/>
+      </w:pPr>
+    </w:p>
+    <w:p>
+      <w:pPr>
+        <w:jc w:val="center"/>
+      </w:pPr>
+    </w:p>
+    <w:p>
+      <w:pPr>
+        <w:jc w:val="center"/>
+      </w:pPr>
+    </w:p>
+    <w:p>
+      <w:pPr>
         <w:pStyle w:val="Prrafodelista"/>
         <w:numPr>
           <w:ilvl w:val="0"/>
@@ -745,27 +999,41 @@
         </w:numPr>
       </w:pPr>
       <w:r>
-        <w:t>Ejercicio</w:t>
-      </w:r>
-      <w:r>
-        <w:t xml:space="preserve"> 11</w:t>
+        <w:lastRenderedPageBreak/>
+        <w:t>Ejercicio 8</w:t>
       </w:r>
     </w:p>
     <w:p>
       <w:pPr>
         <w:pStyle w:val="Prrafodelista"/>
       </w:pPr>
-    </w:p>
-    <w:p>
-      <w:pPr>
-        <w:pStyle w:val="Prrafodelista"/>
-      </w:pPr>
-      <w:r>
+      <w:r>
+        <w:t xml:space="preserve">Lo mismo que en el ejercicio anterior, sin embargo, tras ejecutarse la tarea 4 se ponen en modo </w:t>
+      </w:r>
+      <w:r>
+        <w:rPr>
+          <w:i/>
+          <w:iCs/>
+        </w:rPr>
+        <w:t>RUNNING</w:t>
+      </w:r>
+      <w:r>
+        <w:t xml:space="preserve"> las demás tareas.</w:t>
+      </w:r>
+    </w:p>
+    <w:p>
+      <w:pPr>
+        <w:jc w:val="center"/>
+      </w:pPr>
+      <w:r>
+        <w:rPr>
+          <w:noProof/>
+        </w:rPr>
         <w:drawing>
-          <wp:inline distT="0" distB="0" distL="0" distR="0" wp14:anchorId="315C7827" wp14:editId="55265925">
-            <wp:extent cx="4582164" cy="1476581"/>
-            <wp:effectExtent l="0" t="0" r="8890" b="9525"/>
-            <wp:docPr id="9" name="Imagen 9"/>
+          <wp:inline distT="0" distB="0" distL="0" distR="0" wp14:anchorId="02150D7E" wp14:editId="7CB34D0C">
+            <wp:extent cx="3267531" cy="6468378"/>
+            <wp:effectExtent l="0" t="0" r="9525" b="8890"/>
+            <wp:docPr id="6" name="Imagen 6"/>
             <wp:cNvGraphicFramePr>
               <a:graphicFrameLocks xmlns:a="http://schemas.openxmlformats.org/drawingml/2006/main" noChangeAspect="1"/>
             </wp:cNvGraphicFramePr>
@@ -785,6 +1053,246 @@
                   <pic:spPr>
                     <a:xfrm>
                       <a:off x="0" y="0"/>
+                      <a:ext cx="3267531" cy="6468378"/>
+                    </a:xfrm>
+                    <a:prstGeom prst="rect">
+                      <a:avLst/>
+                    </a:prstGeom>
+                  </pic:spPr>
+                </pic:pic>
+              </a:graphicData>
+            </a:graphic>
+          </wp:inline>
+        </w:drawing>
+      </w:r>
+    </w:p>
+    <w:p>
+      <w:pPr>
+        <w:jc w:val="center"/>
+      </w:pPr>
+    </w:p>
+    <w:p>
+      <w:pPr>
+        <w:jc w:val="center"/>
+      </w:pPr>
+    </w:p>
+    <w:p>
+      <w:pPr>
+        <w:jc w:val="center"/>
+      </w:pPr>
+    </w:p>
+    <w:p>
+      <w:pPr>
+        <w:jc w:val="center"/>
+      </w:pPr>
+    </w:p>
+    <w:p>
+      <w:pPr>
+        <w:jc w:val="center"/>
+      </w:pPr>
+    </w:p>
+    <w:p>
+      <w:pPr>
+        <w:jc w:val="center"/>
+      </w:pPr>
+    </w:p>
+    <w:p>
+      <w:pPr>
+        <w:pStyle w:val="Prrafodelista"/>
+        <w:numPr>
+          <w:ilvl w:val="0"/>
+          <w:numId w:val="1"/>
+        </w:numPr>
+      </w:pPr>
+      <w:r>
+        <w:lastRenderedPageBreak/>
+        <w:t>Ejercicio 9</w:t>
+      </w:r>
+    </w:p>
+    <w:p>
+      <w:pPr>
+        <w:pStyle w:val="Prrafodelista"/>
+      </w:pPr>
+      <w:r>
+        <w:t>Tras ejecutar la tarea 4 se “duerme” definitivamente la tarea 3 de forma directa.</w:t>
+      </w:r>
+    </w:p>
+    <w:p>
+      <w:pPr>
+        <w:jc w:val="center"/>
+      </w:pPr>
+      <w:r>
+        <w:rPr>
+          <w:noProof/>
+        </w:rPr>
+        <w:drawing>
+          <wp:inline distT="0" distB="0" distL="0" distR="0" wp14:anchorId="059FC0FF" wp14:editId="5CBBB5F3">
+            <wp:extent cx="3315163" cy="6630325"/>
+            <wp:effectExtent l="0" t="0" r="0" b="0"/>
+            <wp:docPr id="7" name="Imagen 7"/>
+            <wp:cNvGraphicFramePr>
+              <a:graphicFrameLocks xmlns:a="http://schemas.openxmlformats.org/drawingml/2006/main" noChangeAspect="1"/>
+            </wp:cNvGraphicFramePr>
+            <a:graphic xmlns:a="http://schemas.openxmlformats.org/drawingml/2006/main">
+              <a:graphicData uri="http://schemas.openxmlformats.org/drawingml/2006/picture">
+                <pic:pic xmlns:pic="http://schemas.openxmlformats.org/drawingml/2006/picture">
+                  <pic:nvPicPr>
+                    <pic:cNvPr id="1" name=""/>
+                    <pic:cNvPicPr/>
+                  </pic:nvPicPr>
+                  <pic:blipFill>
+                    <a:blip r:embed="rId14"/>
+                    <a:stretch>
+                      <a:fillRect/>
+                    </a:stretch>
+                  </pic:blipFill>
+                  <pic:spPr>
+                    <a:xfrm>
+                      <a:off x="0" y="0"/>
+                      <a:ext cx="3315163" cy="6630325"/>
+                    </a:xfrm>
+                    <a:prstGeom prst="rect">
+                      <a:avLst/>
+                    </a:prstGeom>
+                  </pic:spPr>
+                </pic:pic>
+              </a:graphicData>
+            </a:graphic>
+          </wp:inline>
+        </w:drawing>
+      </w:r>
+    </w:p>
+    <w:p>
+      <w:pPr>
+        <w:pStyle w:val="Prrafodelista"/>
+        <w:numPr>
+          <w:ilvl w:val="0"/>
+          <w:numId w:val="1"/>
+        </w:numPr>
+      </w:pPr>
+      <w:r>
+        <w:t>Ejercicio 10</w:t>
+      </w:r>
+    </w:p>
+    <w:p>
+      <w:pPr>
+        <w:pStyle w:val="Prrafodelista"/>
+      </w:pPr>
+      <w:r>
+        <w:t>Sin embargo, si se utiliza la solicitud de eliminar tarea, se ejecuta el código que imprime “sayonara” antes de “dormir definitivamente la tarea 3”</w:t>
+      </w:r>
+    </w:p>
+    <w:p>
+      <w:pPr>
+        <w:jc w:val="center"/>
+        <w:rPr>
+          <w:u w:val="single"/>
+        </w:rPr>
+      </w:pPr>
+      <w:r>
+        <w:rPr>
+          <w:noProof/>
+        </w:rPr>
+        <w:lastRenderedPageBreak/>
+        <w:drawing>
+          <wp:inline distT="0" distB="0" distL="0" distR="0" wp14:anchorId="284017C6" wp14:editId="1C4D3C36">
+            <wp:extent cx="3200400" cy="6679907"/>
+            <wp:effectExtent l="0" t="0" r="0" b="6985"/>
+            <wp:docPr id="8" name="Imagen 8"/>
+            <wp:cNvGraphicFramePr>
+              <a:graphicFrameLocks xmlns:a="http://schemas.openxmlformats.org/drawingml/2006/main" noChangeAspect="1"/>
+            </wp:cNvGraphicFramePr>
+            <a:graphic xmlns:a="http://schemas.openxmlformats.org/drawingml/2006/main">
+              <a:graphicData uri="http://schemas.openxmlformats.org/drawingml/2006/picture">
+                <pic:pic xmlns:pic="http://schemas.openxmlformats.org/drawingml/2006/picture">
+                  <pic:nvPicPr>
+                    <pic:cNvPr id="1" name=""/>
+                    <pic:cNvPicPr/>
+                  </pic:nvPicPr>
+                  <pic:blipFill>
+                    <a:blip r:embed="rId15"/>
+                    <a:stretch>
+                      <a:fillRect/>
+                    </a:stretch>
+                  </pic:blipFill>
+                  <pic:spPr>
+                    <a:xfrm>
+                      <a:off x="0" y="0"/>
+                      <a:ext cx="3211050" cy="6702136"/>
+                    </a:xfrm>
+                    <a:prstGeom prst="rect">
+                      <a:avLst/>
+                    </a:prstGeom>
+                  </pic:spPr>
+                </pic:pic>
+              </a:graphicData>
+            </a:graphic>
+          </wp:inline>
+        </w:drawing>
+      </w:r>
+    </w:p>
+    <w:p>
+      <w:pPr>
+        <w:pStyle w:val="Prrafodelista"/>
+        <w:numPr>
+          <w:ilvl w:val="0"/>
+          <w:numId w:val="1"/>
+        </w:numPr>
+      </w:pPr>
+      <w:r>
+        <w:t>Ejercicio 11</w:t>
+      </w:r>
+    </w:p>
+    <w:p>
+      <w:pPr>
+        <w:pStyle w:val="Prrafodelista"/>
+      </w:pPr>
+      <w:r>
+        <w:t xml:space="preserve">Se han añadido nuevos elementos a nuestro proyecto tal y como se ve en el </w:t>
+      </w:r>
+      <w:proofErr w:type="spellStart"/>
+      <w:r>
+        <w:rPr>
+          <w:i/>
+          <w:iCs/>
+        </w:rPr>
+        <w:t>Workspace</w:t>
+      </w:r>
+      <w:proofErr w:type="spellEnd"/>
+    </w:p>
+    <w:p>
+      <w:pPr>
+        <w:pStyle w:val="Prrafodelista"/>
+        <w:jc w:val="center"/>
+      </w:pPr>
+      <w:r>
+        <w:rPr>
+          <w:noProof/>
+        </w:rPr>
+        <w:drawing>
+          <wp:inline distT="0" distB="0" distL="0" distR="0" wp14:anchorId="5DBEB634" wp14:editId="7860C7AC">
+            <wp:extent cx="4582164" cy="1476581"/>
+            <wp:effectExtent l="0" t="0" r="8890" b="9525"/>
+            <wp:docPr id="9" name="Imagen 9"/>
+            <wp:cNvGraphicFramePr>
+              <a:graphicFrameLocks xmlns:a="http://schemas.openxmlformats.org/drawingml/2006/main" noChangeAspect="1"/>
+            </wp:cNvGraphicFramePr>
+            <a:graphic xmlns:a="http://schemas.openxmlformats.org/drawingml/2006/main">
+              <a:graphicData uri="http://schemas.openxmlformats.org/drawingml/2006/picture">
+                <pic:pic xmlns:pic="http://schemas.openxmlformats.org/drawingml/2006/picture">
+                  <pic:nvPicPr>
+                    <pic:cNvPr id="1" name=""/>
+                    <pic:cNvPicPr/>
+                  </pic:nvPicPr>
+                  <pic:blipFill>
+                    <a:blip r:embed="rId16"/>
+                    <a:stretch>
+                      <a:fillRect/>
+                    </a:stretch>
+                  </pic:blipFill>
+                  <pic:spPr>
+                    <a:xfrm>
+                      <a:off x="0" y="0"/>
                       <a:ext cx="4582164" cy="1476581"/>
                     </a:xfrm>
                     <a:prstGeom prst="rect">
@@ -809,7 +1317,7 @@
 </file>
 
 <file path=word/numbering.xml><?xml version="1.0" encoding="utf-8"?>
-<w:numbering xmlns:wpc="http://schemas.microsoft.com/office/word/2010/wordprocessingCanvas" xmlns:mc="http://schemas.openxmlformats.org/markup-compatibility/2006" xmlns:o="urn:schemas-microsoft-com:office:office" xmlns:r="http://schemas.openxmlformats.org/officeDocument/2006/relationships" xmlns:m="http://schemas.openxmlformats.org/officeDocument/2006/math" xmlns:v="urn:schemas-microsoft-com:vml" xmlns:wp14="http://schemas.microsoft.com/office/word/2010/wordprocessingDrawing" xmlns:wp="http://schemas.openxmlformats.org/drawingml/2006/wordprocessingDrawing" xmlns:w10="urn:schemas-microsoft-com:office:word" xmlns:w="http://schemas.openxmlformats.org/wordprocessingml/2006/main" xmlns:w14="http://schemas.microsoft.com/office/word/2010/wordml" xmlns:w15="http://schemas.microsoft.com/office/word/2012/wordml" xmlns:wpg="http://schemas.microsoft.com/office/word/2010/wordprocessingGroup" xmlns:wpi="http://schemas.microsoft.com/office/word/2010/wordprocessingInk" xmlns:wne="http://schemas.microsoft.com/office/word/2006/wordml" xmlns:wps="http://schemas.microsoft.com/office/word/2010/wordprocessingShape" mc:Ignorable="w14 w15 wp14">
+<w:numbering xmlns:wpc="http://schemas.microsoft.com/office/word/2010/wordprocessingCanvas" xmlns:cx="http://schemas.microsoft.com/office/drawing/2014/chartex" xmlns:cx1="http://schemas.microsoft.com/office/drawing/2015/9/8/chartex" xmlns:cx2="http://schemas.microsoft.com/office/drawing/2015/10/21/chartex" xmlns:cx3="http://schemas.microsoft.com/office/drawing/2016/5/9/chartex" xmlns:cx4="http://schemas.microsoft.com/office/drawing/2016/5/10/chartex" xmlns:cx5="http://schemas.microsoft.com/office/drawing/2016/5/11/chartex" xmlns:cx6="http://schemas.microsoft.com/office/drawing/2016/5/12/chartex" xmlns:cx7="http://schemas.microsoft.com/office/drawing/2016/5/13/chartex" xmlns:cx8="http://schemas.microsoft.com/office/drawing/2016/5/14/chartex" xmlns:mc="http://schemas.openxmlformats.org/markup-compatibility/2006" xmlns:aink="http://schemas.microsoft.com/office/drawing/2016/ink" xmlns:am3d="http://schemas.microsoft.com/office/drawing/2017/model3d" xmlns:o="urn:schemas-microsoft-com:office:office" xmlns:oel="http://schemas.microsoft.com/office/2019/extlst" xmlns:r="http://schemas.openxmlformats.org/officeDocument/2006/relationships" xmlns:m="http://schemas.openxmlformats.org/officeDocument/2006/math" xmlns:v="urn:schemas-microsoft-com:vml" xmlns:wp14="http://schemas.microsoft.com/office/word/2010/wordprocessingDrawing" xmlns:wp="http://schemas.openxmlformats.org/drawingml/2006/wordprocessingDrawing" xmlns:w10="urn:schemas-microsoft-com:office:word" xmlns:w="http://schemas.openxmlformats.org/wordprocessingml/2006/main" xmlns:w14="http://schemas.microsoft.com/office/word/2010/wordml" xmlns:w15="http://schemas.microsoft.com/office/word/2012/wordml" xmlns:w16cex="http://schemas.microsoft.com/office/word/2018/wordml/cex" xmlns:w16cid="http://schemas.microsoft.com/office/word/2016/wordml/cid" xmlns:w16="http://schemas.microsoft.com/office/word/2018/wordml" xmlns:w16sdtdh="http://schemas.microsoft.com/office/word/2020/wordml/sdtdatahash" xmlns:w16se="http://schemas.microsoft.com/office/word/2015/wordml/symex" xmlns:wpg="http://schemas.microsoft.com/office/word/2010/wordprocessingGroup" xmlns:wpi="http://schemas.microsoft.com/office/word/2010/wordprocessingInk" xmlns:wne="http://schemas.microsoft.com/office/word/2006/wordml" xmlns:wps="http://schemas.microsoft.com/office/word/2010/wordprocessingShape" mc:Ignorable="w14 w15 w16se w16cid w16 w16cex w16sdtdh wp14">
   <w:abstractNum w:abstractNumId="0" w15:restartNumberingAfterBreak="0">
     <w:nsid w:val="1BD73CA4"/>
     <w:multiLevelType w:val="hybridMultilevel"/>
@@ -896,14 +1404,14 @@
       </w:pPr>
     </w:lvl>
   </w:abstractNum>
-  <w:num w:numId="1">
+  <w:num w:numId="1" w16cid:durableId="1298148667">
     <w:abstractNumId w:val="0"/>
   </w:num>
 </w:numbering>
 </file>
 
 <file path=word/styles.xml><?xml version="1.0" encoding="utf-8"?>
-<w:styles xmlns:mc="http://schemas.openxmlformats.org/markup-compatibility/2006" xmlns:r="http://schemas.openxmlformats.org/officeDocument/2006/relationships" xmlns:w="http://schemas.openxmlformats.org/wordprocessingml/2006/main" xmlns:w14="http://schemas.microsoft.com/office/word/2010/wordml" xmlns:w15="http://schemas.microsoft.com/office/word/2012/wordml" mc:Ignorable="w14 w15">
+<w:styles xmlns:mc="http://schemas.openxmlformats.org/markup-compatibility/2006" xmlns:r="http://schemas.openxmlformats.org/officeDocument/2006/relationships" xmlns:w="http://schemas.openxmlformats.org/wordprocessingml/2006/main" xmlns:w14="http://schemas.microsoft.com/office/word/2010/wordml" xmlns:w15="http://schemas.microsoft.com/office/word/2012/wordml" xmlns:w16cex="http://schemas.microsoft.com/office/word/2018/wordml/cex" xmlns:w16cid="http://schemas.microsoft.com/office/word/2016/wordml/cid" xmlns:w16="http://schemas.microsoft.com/office/word/2018/wordml" xmlns:w16sdtdh="http://schemas.microsoft.com/office/word/2020/wordml/sdtdatahash" xmlns:w16se="http://schemas.microsoft.com/office/word/2015/wordml/symex" mc:Ignorable="w14 w15 w16se w16cid w16 w16cex w16sdtdh">
   <w:docDefaults>
     <w:rPrDefault>
       <w:rPr>
@@ -919,7 +1427,7 @@
       </w:pPr>
     </w:pPrDefault>
   </w:docDefaults>
-  <w:latentStyles w:defLockedState="0" w:defUIPriority="99" w:defSemiHidden="0" w:defUnhideWhenUsed="0" w:defQFormat="0" w:count="371">
+  <w:latentStyles w:defLockedState="0" w:defUIPriority="99" w:defSemiHidden="0" w:defUnhideWhenUsed="0" w:defQFormat="0" w:count="376">
     <w:lsdException w:name="Normal" w:uiPriority="0" w:qFormat="1"/>
     <w:lsdException w:name="heading 1" w:uiPriority="9" w:qFormat="1"/>
     <w:lsdException w:name="heading 2" w:semiHidden="1" w:uiPriority="9" w:unhideWhenUsed="1" w:qFormat="1"/>
@@ -1025,7 +1533,6 @@
     <w:lsdException w:name="HTML Sample" w:semiHidden="1" w:unhideWhenUsed="1"/>
     <w:lsdException w:name="HTML Typewriter" w:semiHidden="1" w:unhideWhenUsed="1"/>
     <w:lsdException w:name="HTML Variable" w:semiHidden="1" w:unhideWhenUsed="1"/>
-    <w:lsdException w:name="Normal Table" w:semiHidden="1" w:unhideWhenUsed="1"/>
     <w:lsdException w:name="annotation subject" w:semiHidden="1" w:unhideWhenUsed="1"/>
     <w:lsdException w:name="No List" w:semiHidden="1" w:unhideWhenUsed="1"/>
     <w:lsdException w:name="Outline List 1" w:semiHidden="1" w:unhideWhenUsed="1"/>
@@ -1068,11 +1575,8 @@
     <w:lsdException w:name="Table Contemporary" w:semiHidden="1" w:unhideWhenUsed="1"/>
     <w:lsdException w:name="Table Elegant" w:semiHidden="1" w:unhideWhenUsed="1"/>
     <w:lsdException w:name="Table Professional" w:semiHidden="1" w:unhideWhenUsed="1"/>
-    <w:lsdException w:name="Table Subtle 1" w:semiHidden="1" w:unhideWhenUsed="1"/>
     <w:lsdException w:name="Table Subtle 2" w:semiHidden="1" w:unhideWhenUsed="1"/>
     <w:lsdException w:name="Table Web 1" w:semiHidden="1" w:unhideWhenUsed="1"/>
-    <w:lsdException w:name="Table Web 2" w:semiHidden="1" w:unhideWhenUsed="1"/>
-    <w:lsdException w:name="Table Web 3" w:semiHidden="1" w:unhideWhenUsed="1"/>
     <w:lsdException w:name="Balloon Text" w:semiHidden="1" w:unhideWhenUsed="1"/>
     <w:lsdException w:name="Table Grid" w:uiPriority="39"/>
     <w:lsdException w:name="Table Theme" w:semiHidden="1" w:unhideWhenUsed="1"/>
@@ -1291,6 +1795,11 @@
     <w:lsdException w:name="List Table 5 Dark Accent 6" w:uiPriority="50"/>
     <w:lsdException w:name="List Table 6 Colorful Accent 6" w:uiPriority="51"/>
     <w:lsdException w:name="List Table 7 Colorful Accent 6" w:uiPriority="52"/>
+    <w:lsdException w:name="Mention" w:semiHidden="1" w:unhideWhenUsed="1"/>
+    <w:lsdException w:name="Smart Hyperlink" w:semiHidden="1" w:unhideWhenUsed="1"/>
+    <w:lsdException w:name="Hashtag" w:semiHidden="1" w:unhideWhenUsed="1"/>
+    <w:lsdException w:name="Unresolved Mention" w:semiHidden="1" w:unhideWhenUsed="1"/>
+    <w:lsdException w:name="Smart Link" w:semiHidden="1" w:unhideWhenUsed="1"/>
   </w:latentStyles>
   <w:style w:type="paragraph" w:default="1" w:styleId="Normal">
     <w:name w:val="Normal"/>
@@ -1299,7 +1808,6 @@
   <w:style w:type="character" w:default="1" w:styleId="Fuentedeprrafopredeter">
     <w:name w:val="Default Paragraph Font"/>
     <w:uiPriority w:val="1"/>
-    <w:semiHidden/>
     <w:unhideWhenUsed/>
   </w:style>
   <w:style w:type="table" w:default="1" w:styleId="Tablanormal">

</xml_diff>